<commit_message>
Added changes to word document
</commit_message>
<xml_diff>
--- a/ETL Project_RajAle.docx
+++ b/ETL Project_RajAle.docx
@@ -53,18 +53,36 @@
         <w:spacing w:line="360" w:lineRule="auto"/>
         <w:rPr>
           <w:b/>
-          <w:sz w:val="28"/>
-          <w:szCs w:val="28"/>
+          <w:sz w:val="32"/>
+          <w:szCs w:val="32"/>
           <w:u w:val="single"/>
         </w:rPr>
       </w:pPr>
       <w:r>
         <w:rPr>
           <w:b/>
-          <w:sz w:val="28"/>
-          <w:szCs w:val="28"/>
+          <w:sz w:val="32"/>
+          <w:szCs w:val="32"/>
           <w:u w:val="single"/>
         </w:rPr>
+        <w:t>I.</w:t>
+      </w:r>
+      <w:r>
+        <w:rPr>
+          <w:b/>
+          <w:sz w:val="32"/>
+          <w:szCs w:val="32"/>
+          <w:u w:val="single"/>
+        </w:rPr>
+        <w:t xml:space="preserve"> </w:t>
+      </w:r>
+      <w:r>
+        <w:rPr>
+          <w:b/>
+          <w:sz w:val="32"/>
+          <w:szCs w:val="32"/>
+          <w:u w:val="single"/>
+        </w:rPr>
         <w:t>Data Subject:</w:t>
       </w:r>
     </w:p>
@@ -83,31 +101,47 @@
         </w:rPr>
         <w:t>City of Austin bike share data</w:t>
       </w:r>
+      <w:r>
+        <w:rPr>
+          <w:sz w:val="24"/>
+          <w:szCs w:val="24"/>
+        </w:rPr>
+        <w:t>.</w:t>
+      </w:r>
     </w:p>
     <w:p>
       <w:pPr>
         <w:spacing w:line="360" w:lineRule="auto"/>
         <w:rPr>
           <w:b/>
-          <w:sz w:val="28"/>
-          <w:szCs w:val="28"/>
+          <w:sz w:val="32"/>
+          <w:szCs w:val="32"/>
           <w:u w:val="single"/>
         </w:rPr>
       </w:pPr>
       <w:r>
         <w:rPr>
           <w:b/>
-          <w:sz w:val="28"/>
-          <w:szCs w:val="28"/>
+          <w:sz w:val="32"/>
+          <w:szCs w:val="32"/>
           <w:u w:val="single"/>
         </w:rPr>
+        <w:t xml:space="preserve">II. </w:t>
+      </w:r>
+      <w:r>
+        <w:rPr>
+          <w:b/>
+          <w:sz w:val="32"/>
+          <w:szCs w:val="32"/>
+          <w:u w:val="single"/>
+        </w:rPr>
         <w:t>Ext</w:t>
       </w:r>
       <w:r>
         <w:rPr>
           <w:b/>
-          <w:sz w:val="28"/>
-          <w:szCs w:val="28"/>
+          <w:sz w:val="32"/>
+          <w:szCs w:val="32"/>
           <w:u w:val="single"/>
         </w:rPr>
         <w:t>ract</w:t>
@@ -115,8 +149,8 @@
       <w:r>
         <w:rPr>
           <w:b/>
-          <w:sz w:val="28"/>
-          <w:szCs w:val="28"/>
+          <w:sz w:val="32"/>
+          <w:szCs w:val="32"/>
           <w:u w:val="single"/>
         </w:rPr>
         <w:t>:</w:t>
@@ -354,14 +388,7 @@
           <w:sz w:val="24"/>
           <w:szCs w:val="24"/>
         </w:rPr>
-        <w:t xml:space="preserve">. Thus, we </w:t>
-      </w:r>
-      <w:r>
-        <w:rPr>
-          <w:sz w:val="24"/>
-          <w:szCs w:val="24"/>
-        </w:rPr>
-        <w:t xml:space="preserve">chose </w:t>
+        <w:t xml:space="preserve">. Thus, we chose </w:t>
       </w:r>
       <w:r>
         <w:rPr>
@@ -377,330 +404,6 @@
         </w:rPr>
         <w:t xml:space="preserve">second data source, csv file, that provided us with this information. </w:t>
       </w:r>
-    </w:p>
-    <w:p>
-      <w:pPr>
-        <w:spacing w:line="360" w:lineRule="auto"/>
-        <w:rPr>
-          <w:b/>
-          <w:sz w:val="28"/>
-          <w:szCs w:val="28"/>
-          <w:u w:val="single"/>
-        </w:rPr>
-      </w:pPr>
-      <w:r>
-        <w:rPr>
-          <w:b/>
-          <w:sz w:val="28"/>
-          <w:szCs w:val="28"/>
-          <w:u w:val="single"/>
-        </w:rPr>
-        <w:t>Transform:</w:t>
-      </w:r>
-    </w:p>
-    <w:p>
-      <w:pPr>
-        <w:spacing w:line="360" w:lineRule="auto"/>
-        <w:rPr>
-          <w:sz w:val="24"/>
-          <w:szCs w:val="24"/>
-        </w:rPr>
-      </w:pPr>
-      <w:r>
-        <w:rPr>
-          <w:sz w:val="24"/>
-          <w:szCs w:val="24"/>
-        </w:rPr>
-        <w:t>With the help of pandas functions in python</w:t>
-      </w:r>
-      <w:r>
-        <w:rPr>
-          <w:sz w:val="24"/>
-          <w:szCs w:val="24"/>
-        </w:rPr>
-        <w:t xml:space="preserve"> to transform the data.</w:t>
-      </w:r>
-    </w:p>
-    <w:p>
-      <w:pPr>
-        <w:pStyle w:val="ListParagraph"/>
-        <w:numPr>
-          <w:ilvl w:val="0"/>
-          <w:numId w:val="1"/>
-        </w:numPr>
-        <w:spacing w:line="360" w:lineRule="auto"/>
-        <w:rPr>
-          <w:sz w:val="24"/>
-          <w:szCs w:val="24"/>
-        </w:rPr>
-      </w:pPr>
-      <w:r>
-        <w:rPr>
-          <w:sz w:val="24"/>
-          <w:szCs w:val="24"/>
-        </w:rPr>
-        <w:t xml:space="preserve">Dropped columns </w:t>
-      </w:r>
-      <w:r>
-        <w:rPr>
-          <w:sz w:val="24"/>
-          <w:szCs w:val="24"/>
-        </w:rPr>
-        <w:t>and rows to remove inconsistencies and data not relevant to the topic</w:t>
-      </w:r>
-      <w:r>
-        <w:rPr>
-          <w:sz w:val="24"/>
-          <w:szCs w:val="24"/>
-        </w:rPr>
-        <w:t>.</w:t>
-      </w:r>
-    </w:p>
-    <w:p>
-      <w:pPr>
-        <w:pStyle w:val="ListParagraph"/>
-        <w:numPr>
-          <w:ilvl w:val="0"/>
-          <w:numId w:val="1"/>
-        </w:numPr>
-        <w:spacing w:line="360" w:lineRule="auto"/>
-        <w:rPr>
-          <w:sz w:val="24"/>
-          <w:szCs w:val="24"/>
-        </w:rPr>
-      </w:pPr>
-      <w:r>
-        <w:rPr>
-          <w:sz w:val="24"/>
-          <w:szCs w:val="24"/>
-        </w:rPr>
-        <w:t xml:space="preserve">Selected only “active” stations for the purpose of </w:t>
-      </w:r>
-      <w:r>
-        <w:rPr>
-          <w:sz w:val="24"/>
-          <w:szCs w:val="24"/>
-        </w:rPr>
-        <w:t>our search</w:t>
-      </w:r>
-      <w:r>
-        <w:rPr>
-          <w:sz w:val="24"/>
-          <w:szCs w:val="24"/>
-        </w:rPr>
-        <w:t xml:space="preserve">. </w:t>
-      </w:r>
-    </w:p>
-    <w:p>
-      <w:pPr>
-        <w:pStyle w:val="ListParagraph"/>
-        <w:numPr>
-          <w:ilvl w:val="0"/>
-          <w:numId w:val="1"/>
-        </w:numPr>
-        <w:spacing w:line="360" w:lineRule="auto"/>
-        <w:rPr>
-          <w:sz w:val="24"/>
-          <w:szCs w:val="24"/>
-        </w:rPr>
-      </w:pPr>
-      <w:r>
-        <w:rPr>
-          <w:sz w:val="24"/>
-          <w:szCs w:val="24"/>
-        </w:rPr>
-        <w:t>Rearranged columns to make the data frame</w:t>
-      </w:r>
-      <w:r>
-        <w:rPr>
-          <w:sz w:val="24"/>
-          <w:szCs w:val="24"/>
-        </w:rPr>
-        <w:t>s</w:t>
-      </w:r>
-      <w:r>
-        <w:rPr>
-          <w:sz w:val="24"/>
-          <w:szCs w:val="24"/>
-        </w:rPr>
-        <w:t xml:space="preserve"> </w:t>
-      </w:r>
-      <w:r>
-        <w:rPr>
-          <w:sz w:val="24"/>
-          <w:szCs w:val="24"/>
-        </w:rPr>
-        <w:t>less cluttered</w:t>
-      </w:r>
-      <w:r>
-        <w:rPr>
-          <w:sz w:val="24"/>
-          <w:szCs w:val="24"/>
-        </w:rPr>
-        <w:t>.</w:t>
-      </w:r>
-    </w:p>
-    <w:p>
-      <w:pPr>
-        <w:pStyle w:val="ListParagraph"/>
-        <w:numPr>
-          <w:ilvl w:val="0"/>
-          <w:numId w:val="1"/>
-        </w:numPr>
-        <w:spacing w:line="360" w:lineRule="auto"/>
-        <w:rPr>
-          <w:sz w:val="24"/>
-          <w:szCs w:val="24"/>
-        </w:rPr>
-      </w:pPr>
-      <w:r>
-        <w:rPr>
-          <w:sz w:val="24"/>
-          <w:szCs w:val="24"/>
-        </w:rPr>
-        <w:t xml:space="preserve">Removed trailing .0 values in the </w:t>
-      </w:r>
-      <w:r>
-        <w:rPr>
-          <w:sz w:val="24"/>
-          <w:szCs w:val="24"/>
-        </w:rPr>
-        <w:t>“year” and “</w:t>
-      </w:r>
-      <w:proofErr w:type="spellStart"/>
-      <w:r>
-        <w:rPr>
-          <w:sz w:val="24"/>
-          <w:szCs w:val="24"/>
-        </w:rPr>
-        <w:t>end_station_id</w:t>
-      </w:r>
-      <w:proofErr w:type="spellEnd"/>
-      <w:r>
-        <w:rPr>
-          <w:sz w:val="24"/>
-          <w:szCs w:val="24"/>
-        </w:rPr>
-        <w:t>” columns,</w:t>
-      </w:r>
-      <w:r>
-        <w:rPr>
-          <w:sz w:val="24"/>
-          <w:szCs w:val="24"/>
-        </w:rPr>
-        <w:t xml:space="preserve"> as means</w:t>
-      </w:r>
-      <w:r>
-        <w:rPr>
-          <w:sz w:val="24"/>
-          <w:szCs w:val="24"/>
-        </w:rPr>
-        <w:t xml:space="preserve"> to facilitate the merge process of the two data frames. </w:t>
-      </w:r>
-    </w:p>
-    <w:p>
-      <w:pPr>
-        <w:pStyle w:val="ListParagraph"/>
-        <w:numPr>
-          <w:ilvl w:val="0"/>
-          <w:numId w:val="1"/>
-        </w:numPr>
-        <w:spacing w:line="360" w:lineRule="auto"/>
-        <w:rPr>
-          <w:sz w:val="24"/>
-          <w:szCs w:val="24"/>
-        </w:rPr>
-      </w:pPr>
-      <w:r>
-        <w:rPr>
-          <w:sz w:val="24"/>
-          <w:szCs w:val="24"/>
-        </w:rPr>
-        <w:t>Merged the two data frames using the pandas merge function</w:t>
-      </w:r>
-      <w:r>
-        <w:rPr>
-          <w:sz w:val="24"/>
-          <w:szCs w:val="24"/>
-        </w:rPr>
-        <w:t>,</w:t>
-      </w:r>
-      <w:r>
-        <w:rPr>
-          <w:sz w:val="24"/>
-          <w:szCs w:val="24"/>
-        </w:rPr>
-        <w:t xml:space="preserve"> and </w:t>
-      </w:r>
-      <w:r>
-        <w:rPr>
-          <w:sz w:val="24"/>
-          <w:szCs w:val="24"/>
-        </w:rPr>
-        <w:t xml:space="preserve">merged on columns </w:t>
-      </w:r>
-      <w:proofErr w:type="spellStart"/>
-      <w:r>
-        <w:rPr>
-          <w:sz w:val="24"/>
-          <w:szCs w:val="24"/>
-        </w:rPr>
-        <w:t>end_station_id</w:t>
-      </w:r>
-      <w:proofErr w:type="spellEnd"/>
-      <w:r>
-        <w:rPr>
-          <w:sz w:val="24"/>
-          <w:szCs w:val="24"/>
-        </w:rPr>
-        <w:t xml:space="preserve"> (from first data frame) and </w:t>
-      </w:r>
-      <w:proofErr w:type="spellStart"/>
-      <w:r>
-        <w:rPr>
-          <w:sz w:val="24"/>
-          <w:szCs w:val="24"/>
-        </w:rPr>
-        <w:t>station_id</w:t>
-      </w:r>
-      <w:proofErr w:type="spellEnd"/>
-      <w:r>
-        <w:rPr>
-          <w:sz w:val="24"/>
-          <w:szCs w:val="24"/>
-        </w:rPr>
-        <w:t xml:space="preserve"> </w:t>
-      </w:r>
-      <w:r>
-        <w:rPr>
-          <w:sz w:val="24"/>
-          <w:szCs w:val="24"/>
-        </w:rPr>
-        <w:t xml:space="preserve">(from second data frame) </w:t>
-      </w:r>
-      <w:r>
-        <w:rPr>
-          <w:sz w:val="24"/>
-          <w:szCs w:val="24"/>
-        </w:rPr>
-        <w:t>field</w:t>
-      </w:r>
-      <w:r>
-        <w:rPr>
-          <w:sz w:val="24"/>
-          <w:szCs w:val="24"/>
-        </w:rPr>
-        <w:t>.</w:t>
-      </w:r>
-    </w:p>
-    <w:p>
-      <w:pPr>
-        <w:spacing w:line="360" w:lineRule="auto"/>
-        <w:rPr>
-          <w:sz w:val="24"/>
-          <w:szCs w:val="24"/>
-        </w:rPr>
-      </w:pPr>
     </w:p>
     <w:p>
       <w:pPr>
@@ -708,7 +411,6 @@
         <w:keepNext/>
       </w:pPr>
       <w:r>
-        <w:lastRenderedPageBreak/>
         <w:t xml:space="preserve">Figure </w:t>
       </w:r>
       <w:fldSimple w:instr=" SEQ Figure \* ARABIC ">
@@ -720,42 +422,42 @@
         </w:r>
       </w:fldSimple>
       <w:r>
-        <w:t>. Image of two data frames (‘</w:t>
-      </w:r>
-      <w:proofErr w:type="spellStart"/>
-      <w:r>
-        <w:t>trips_df</w:t>
-      </w:r>
-      <w:proofErr w:type="spellEnd"/>
-      <w:r>
-        <w:t>’, ‘</w:t>
-      </w:r>
-      <w:proofErr w:type="spellStart"/>
-      <w:r>
-        <w:t>stations_df</w:t>
-      </w:r>
-      <w:proofErr w:type="spellEnd"/>
-      <w:r>
-        <w:t>’) after initial import process</w:t>
-      </w:r>
-    </w:p>
-    <w:p>
-      <w:pPr>
-        <w:pStyle w:val="ListParagraph"/>
-        <w:keepNext/>
-        <w:spacing w:line="360" w:lineRule="auto"/>
-        <w:ind w:left="360"/>
-      </w:pPr>
-      <w:r>
         <w:rPr>
           <w:noProof/>
+        </w:rPr>
+        <w:t xml:space="preserve">. </w:t>
+      </w:r>
+      <w:r>
+        <w:rPr>
+          <w:noProof/>
+        </w:rPr>
+        <w:t>Image of two data frames (‘trips_df’, ‘stations_df’) after initial import process</w:t>
+      </w:r>
+      <w:r>
+        <w:rPr>
+          <w:noProof/>
+        </w:rPr>
+        <w:t>.</w:t>
+      </w:r>
+    </w:p>
+    <w:p>
+      <w:pPr>
+        <w:spacing w:line="360" w:lineRule="auto"/>
+        <w:rPr>
+          <w:sz w:val="24"/>
+          <w:szCs w:val="24"/>
+        </w:rPr>
+      </w:pPr>
+      <w:r>
+        <w:rPr>
+          <w:noProof/>
           <w:sz w:val="24"/>
           <w:szCs w:val="24"/>
         </w:rPr>
         <w:drawing>
-          <wp:inline distT="0" distB="0" distL="0" distR="0" wp14:anchorId="0CA6A093" wp14:editId="011B4035">
-            <wp:extent cx="5665793" cy="2395855"/>
-            <wp:effectExtent l="0" t="0" r="0" b="4445"/>
+          <wp:inline distT="0" distB="0" distL="0" distR="0" wp14:anchorId="74C2526F" wp14:editId="34FAF334">
+            <wp:extent cx="6046719" cy="2556934"/>
+            <wp:effectExtent l="0" t="0" r="0" b="0"/>
             <wp:docPr id="1" name="Picture 1"/>
             <wp:cNvGraphicFramePr>
               <a:graphicFrameLocks xmlns:a="http://schemas.openxmlformats.org/drawingml/2006/main" noChangeAspect="1"/>
@@ -782,7 +484,7 @@
                   <pic:spPr>
                     <a:xfrm>
                       <a:off x="0" y="0"/>
-                      <a:ext cx="5783709" cy="2445717"/>
+                      <a:ext cx="6186929" cy="2616224"/>
                     </a:xfrm>
                     <a:prstGeom prst="rect">
                       <a:avLst/>
@@ -797,6 +499,495 @@
     </w:p>
     <w:p>
       <w:pPr>
+        <w:spacing w:line="360" w:lineRule="auto"/>
+        <w:rPr>
+          <w:b/>
+          <w:sz w:val="32"/>
+          <w:szCs w:val="32"/>
+          <w:u w:val="single"/>
+        </w:rPr>
+      </w:pPr>
+      <w:r>
+        <w:rPr>
+          <w:b/>
+          <w:sz w:val="32"/>
+          <w:szCs w:val="32"/>
+          <w:u w:val="single"/>
+        </w:rPr>
+        <w:lastRenderedPageBreak/>
+        <w:t xml:space="preserve">III. </w:t>
+      </w:r>
+      <w:r>
+        <w:rPr>
+          <w:b/>
+          <w:sz w:val="32"/>
+          <w:szCs w:val="32"/>
+          <w:u w:val="single"/>
+        </w:rPr>
+        <w:t>Transform:</w:t>
+      </w:r>
+    </w:p>
+    <w:p>
+      <w:pPr>
+        <w:spacing w:line="360" w:lineRule="auto"/>
+        <w:rPr>
+          <w:sz w:val="24"/>
+          <w:szCs w:val="24"/>
+        </w:rPr>
+      </w:pPr>
+      <w:r>
+        <w:rPr>
+          <w:sz w:val="24"/>
+          <w:szCs w:val="24"/>
+        </w:rPr>
+        <w:t>With the help of pandas functions in python</w:t>
+      </w:r>
+      <w:r>
+        <w:rPr>
+          <w:sz w:val="24"/>
+          <w:szCs w:val="24"/>
+        </w:rPr>
+        <w:t xml:space="preserve"> to transform the data.</w:t>
+      </w:r>
+    </w:p>
+    <w:p>
+      <w:pPr>
+        <w:pStyle w:val="ListParagraph"/>
+        <w:numPr>
+          <w:ilvl w:val="0"/>
+          <w:numId w:val="1"/>
+        </w:numPr>
+        <w:spacing w:line="360" w:lineRule="auto"/>
+        <w:rPr>
+          <w:sz w:val="24"/>
+          <w:szCs w:val="24"/>
+        </w:rPr>
+      </w:pPr>
+      <w:r>
+        <w:rPr>
+          <w:sz w:val="24"/>
+          <w:szCs w:val="24"/>
+        </w:rPr>
+        <w:t xml:space="preserve">Dropped columns </w:t>
+      </w:r>
+      <w:r>
+        <w:rPr>
+          <w:sz w:val="24"/>
+          <w:szCs w:val="24"/>
+        </w:rPr>
+        <w:t>and rows to remove inconsistencies and data not relevant to the topic</w:t>
+      </w:r>
+      <w:r>
+        <w:rPr>
+          <w:sz w:val="24"/>
+          <w:szCs w:val="24"/>
+        </w:rPr>
+        <w:t xml:space="preserve"> from both data frames</w:t>
+      </w:r>
+      <w:r>
+        <w:rPr>
+          <w:sz w:val="24"/>
+          <w:szCs w:val="24"/>
+        </w:rPr>
+        <w:t>.</w:t>
+      </w:r>
+    </w:p>
+    <w:p>
+      <w:pPr>
+        <w:pStyle w:val="ListParagraph"/>
+        <w:numPr>
+          <w:ilvl w:val="0"/>
+          <w:numId w:val="1"/>
+        </w:numPr>
+        <w:spacing w:line="360" w:lineRule="auto"/>
+        <w:rPr>
+          <w:sz w:val="24"/>
+          <w:szCs w:val="24"/>
+        </w:rPr>
+      </w:pPr>
+      <w:r>
+        <w:rPr>
+          <w:sz w:val="24"/>
+          <w:szCs w:val="24"/>
+        </w:rPr>
+        <w:t>Selected only “active” stations for the purpose of our search</w:t>
+      </w:r>
+      <w:r>
+        <w:rPr>
+          <w:sz w:val="24"/>
+          <w:szCs w:val="24"/>
+        </w:rPr>
+        <w:t xml:space="preserve">, removed “moved” and “closed” stations from column status from </w:t>
+      </w:r>
+      <w:proofErr w:type="spellStart"/>
+      <w:r>
+        <w:rPr>
+          <w:sz w:val="24"/>
+          <w:szCs w:val="24"/>
+        </w:rPr>
+        <w:t>stations_df</w:t>
+      </w:r>
+      <w:proofErr w:type="spellEnd"/>
+      <w:r>
+        <w:rPr>
+          <w:sz w:val="24"/>
+          <w:szCs w:val="24"/>
+        </w:rPr>
+        <w:t xml:space="preserve"> data frame. </w:t>
+      </w:r>
+      <w:r>
+        <w:rPr>
+          <w:sz w:val="24"/>
+          <w:szCs w:val="24"/>
+        </w:rPr>
+        <w:t xml:space="preserve"> </w:t>
+      </w:r>
+    </w:p>
+    <w:p>
+      <w:pPr>
+        <w:pStyle w:val="ListParagraph"/>
+        <w:numPr>
+          <w:ilvl w:val="0"/>
+          <w:numId w:val="1"/>
+        </w:numPr>
+        <w:spacing w:line="360" w:lineRule="auto"/>
+        <w:rPr>
+          <w:sz w:val="24"/>
+          <w:szCs w:val="24"/>
+        </w:rPr>
+      </w:pPr>
+      <w:r>
+        <w:rPr>
+          <w:sz w:val="24"/>
+          <w:szCs w:val="24"/>
+        </w:rPr>
+        <w:t>Rearranged columns to make the data frame</w:t>
+      </w:r>
+      <w:r>
+        <w:rPr>
+          <w:sz w:val="24"/>
+          <w:szCs w:val="24"/>
+        </w:rPr>
+        <w:t>s</w:t>
+      </w:r>
+      <w:r>
+        <w:rPr>
+          <w:sz w:val="24"/>
+          <w:szCs w:val="24"/>
+        </w:rPr>
+        <w:t xml:space="preserve"> </w:t>
+      </w:r>
+      <w:r>
+        <w:rPr>
+          <w:sz w:val="24"/>
+          <w:szCs w:val="24"/>
+        </w:rPr>
+        <w:t>less cluttered</w:t>
+      </w:r>
+      <w:r>
+        <w:rPr>
+          <w:sz w:val="24"/>
+          <w:szCs w:val="24"/>
+        </w:rPr>
+        <w:t>.</w:t>
+      </w:r>
+    </w:p>
+    <w:p>
+      <w:pPr>
+        <w:pStyle w:val="ListParagraph"/>
+        <w:numPr>
+          <w:ilvl w:val="0"/>
+          <w:numId w:val="1"/>
+        </w:numPr>
+        <w:spacing w:line="360" w:lineRule="auto"/>
+        <w:rPr>
+          <w:sz w:val="24"/>
+          <w:szCs w:val="24"/>
+        </w:rPr>
+      </w:pPr>
+      <w:r>
+        <w:rPr>
+          <w:sz w:val="24"/>
+          <w:szCs w:val="24"/>
+        </w:rPr>
+        <w:t xml:space="preserve">Removed trailing .0 values in the </w:t>
+      </w:r>
+      <w:r>
+        <w:rPr>
+          <w:sz w:val="24"/>
+          <w:szCs w:val="24"/>
+        </w:rPr>
+        <w:t>“year” and “</w:t>
+      </w:r>
+      <w:proofErr w:type="spellStart"/>
+      <w:r>
+        <w:rPr>
+          <w:sz w:val="24"/>
+          <w:szCs w:val="24"/>
+        </w:rPr>
+        <w:t>end_station_id</w:t>
+      </w:r>
+      <w:proofErr w:type="spellEnd"/>
+      <w:r>
+        <w:rPr>
+          <w:sz w:val="24"/>
+          <w:szCs w:val="24"/>
+        </w:rPr>
+        <w:t>” columns</w:t>
+      </w:r>
+      <w:r>
+        <w:rPr>
+          <w:sz w:val="24"/>
+          <w:szCs w:val="24"/>
+        </w:rPr>
+        <w:t xml:space="preserve"> from </w:t>
+      </w:r>
+      <w:proofErr w:type="spellStart"/>
+      <w:r>
+        <w:rPr>
+          <w:sz w:val="24"/>
+          <w:szCs w:val="24"/>
+        </w:rPr>
+        <w:t>new_trips_df</w:t>
+      </w:r>
+      <w:proofErr w:type="spellEnd"/>
+      <w:r>
+        <w:rPr>
+          <w:sz w:val="24"/>
+          <w:szCs w:val="24"/>
+        </w:rPr>
+        <w:t>,</w:t>
+      </w:r>
+      <w:r>
+        <w:rPr>
+          <w:sz w:val="24"/>
+          <w:szCs w:val="24"/>
+        </w:rPr>
+        <w:t xml:space="preserve"> as means</w:t>
+      </w:r>
+      <w:r>
+        <w:rPr>
+          <w:sz w:val="24"/>
+          <w:szCs w:val="24"/>
+        </w:rPr>
+        <w:t xml:space="preserve"> to facilitate the merge process of the two data frames. </w:t>
+      </w:r>
+    </w:p>
+    <w:p>
+      <w:pPr>
+        <w:pStyle w:val="ListParagraph"/>
+        <w:numPr>
+          <w:ilvl w:val="0"/>
+          <w:numId w:val="1"/>
+        </w:numPr>
+        <w:spacing w:line="360" w:lineRule="auto"/>
+        <w:rPr>
+          <w:sz w:val="24"/>
+          <w:szCs w:val="24"/>
+        </w:rPr>
+      </w:pPr>
+      <w:r>
+        <w:rPr>
+          <w:sz w:val="24"/>
+          <w:szCs w:val="24"/>
+        </w:rPr>
+        <w:t>Merged the two data frames using the pandas merge function</w:t>
+      </w:r>
+      <w:r>
+        <w:rPr>
+          <w:sz w:val="24"/>
+          <w:szCs w:val="24"/>
+        </w:rPr>
+        <w:t>,</w:t>
+      </w:r>
+      <w:r>
+        <w:rPr>
+          <w:sz w:val="24"/>
+          <w:szCs w:val="24"/>
+        </w:rPr>
+        <w:t xml:space="preserve"> and </w:t>
+      </w:r>
+      <w:r>
+        <w:rPr>
+          <w:sz w:val="24"/>
+          <w:szCs w:val="24"/>
+        </w:rPr>
+        <w:t xml:space="preserve">merged on columns </w:t>
+      </w:r>
+      <w:proofErr w:type="spellStart"/>
+      <w:r>
+        <w:rPr>
+          <w:sz w:val="24"/>
+          <w:szCs w:val="24"/>
+        </w:rPr>
+        <w:t>end_station_id</w:t>
+      </w:r>
+      <w:proofErr w:type="spellEnd"/>
+      <w:r>
+        <w:rPr>
+          <w:sz w:val="24"/>
+          <w:szCs w:val="24"/>
+        </w:rPr>
+        <w:t xml:space="preserve"> (from </w:t>
+      </w:r>
+      <w:r>
+        <w:rPr>
+          <w:sz w:val="24"/>
+          <w:szCs w:val="24"/>
+        </w:rPr>
+        <w:t xml:space="preserve">first </w:t>
+      </w:r>
+      <w:r>
+        <w:rPr>
+          <w:sz w:val="24"/>
+          <w:szCs w:val="24"/>
+        </w:rPr>
+        <w:t xml:space="preserve">data frame) and </w:t>
+      </w:r>
+      <w:proofErr w:type="spellStart"/>
+      <w:r>
+        <w:rPr>
+          <w:sz w:val="24"/>
+          <w:szCs w:val="24"/>
+        </w:rPr>
+        <w:t>station_id</w:t>
+      </w:r>
+      <w:proofErr w:type="spellEnd"/>
+      <w:r>
+        <w:rPr>
+          <w:sz w:val="24"/>
+          <w:szCs w:val="24"/>
+        </w:rPr>
+        <w:t xml:space="preserve"> </w:t>
+      </w:r>
+      <w:r>
+        <w:rPr>
+          <w:sz w:val="24"/>
+          <w:szCs w:val="24"/>
+        </w:rPr>
+        <w:t xml:space="preserve">(from </w:t>
+      </w:r>
+      <w:r>
+        <w:rPr>
+          <w:sz w:val="24"/>
+          <w:szCs w:val="24"/>
+        </w:rPr>
+        <w:t>second</w:t>
+      </w:r>
+      <w:r>
+        <w:rPr>
+          <w:sz w:val="24"/>
+          <w:szCs w:val="24"/>
+        </w:rPr>
+        <w:t xml:space="preserve"> </w:t>
+      </w:r>
+      <w:r>
+        <w:rPr>
+          <w:sz w:val="24"/>
+          <w:szCs w:val="24"/>
+        </w:rPr>
+        <w:t xml:space="preserve">data </w:t>
+      </w:r>
+      <w:r>
+        <w:rPr>
+          <w:sz w:val="24"/>
+          <w:szCs w:val="24"/>
+        </w:rPr>
+        <w:t xml:space="preserve">frame) </w:t>
+      </w:r>
+      <w:r>
+        <w:rPr>
+          <w:sz w:val="24"/>
+          <w:szCs w:val="24"/>
+        </w:rPr>
+        <w:t>field</w:t>
+      </w:r>
+      <w:r>
+        <w:rPr>
+          <w:sz w:val="24"/>
+          <w:szCs w:val="24"/>
+        </w:rPr>
+        <w:t>.</w:t>
+      </w:r>
+    </w:p>
+    <w:p>
+      <w:pPr>
+        <w:pStyle w:val="ListParagraph"/>
+        <w:numPr>
+          <w:ilvl w:val="0"/>
+          <w:numId w:val="1"/>
+        </w:numPr>
+        <w:spacing w:line="360" w:lineRule="auto"/>
+        <w:rPr>
+          <w:sz w:val="24"/>
+          <w:szCs w:val="24"/>
+        </w:rPr>
+      </w:pPr>
+      <w:r>
+        <w:rPr>
+          <w:sz w:val="24"/>
+          <w:szCs w:val="24"/>
+        </w:rPr>
+        <w:t>Referenced below (Figure.</w:t>
+      </w:r>
+      <w:r>
+        <w:rPr>
+          <w:sz w:val="24"/>
+          <w:szCs w:val="24"/>
+        </w:rPr>
+        <w:t xml:space="preserve"> </w:t>
+      </w:r>
+      <w:r>
+        <w:rPr>
+          <w:sz w:val="24"/>
+          <w:szCs w:val="24"/>
+        </w:rPr>
+        <w:t>1, Figure</w:t>
+      </w:r>
+      <w:r>
+        <w:rPr>
+          <w:sz w:val="24"/>
+          <w:szCs w:val="24"/>
+        </w:rPr>
+        <w:t xml:space="preserve">. </w:t>
+      </w:r>
+      <w:r>
+        <w:rPr>
+          <w:sz w:val="24"/>
+          <w:szCs w:val="24"/>
+        </w:rPr>
+        <w:t>2</w:t>
+      </w:r>
+      <w:r>
+        <w:rPr>
+          <w:sz w:val="24"/>
+          <w:szCs w:val="24"/>
+        </w:rPr>
+        <w:t xml:space="preserve">, Figure. 3) </w:t>
+      </w:r>
+      <w:r>
+        <w:rPr>
+          <w:sz w:val="24"/>
+          <w:szCs w:val="24"/>
+        </w:rPr>
+        <w:t xml:space="preserve">are </w:t>
+      </w:r>
+      <w:r>
+        <w:rPr>
+          <w:sz w:val="24"/>
+          <w:szCs w:val="24"/>
+        </w:rPr>
+        <w:t xml:space="preserve">the data frame images of our project work. </w:t>
+      </w:r>
+    </w:p>
+    <w:p>
+      <w:pPr>
+        <w:pStyle w:val="Caption"/>
+        <w:keepNext/>
+      </w:pPr>
+    </w:p>
+    <w:p>
+      <w:pPr>
         <w:pStyle w:val="Caption"/>
         <w:keepNext/>
       </w:pPr>
@@ -812,7 +1003,10 @@
         </w:r>
       </w:fldSimple>
       <w:r>
-        <w:t>. Image of 1st data frame after clean-up process, ‘</w:t>
+        <w:t xml:space="preserve">. </w:t>
+      </w:r>
+      <w:r>
+        <w:t>Image of 1st data frame after clean-up process, ‘</w:t>
       </w:r>
       <w:proofErr w:type="spellStart"/>
       <w:r>
@@ -826,16 +1020,19 @@
     <w:p>
       <w:pPr>
         <w:pStyle w:val="ListParagraph"/>
-        <w:keepNext/>
         <w:spacing w:line="360" w:lineRule="auto"/>
         <w:ind w:left="360"/>
+        <w:rPr>
+          <w:sz w:val="24"/>
+          <w:szCs w:val="24"/>
+        </w:rPr>
       </w:pPr>
       <w:r>
         <w:rPr>
           <w:noProof/>
         </w:rPr>
         <w:drawing>
-          <wp:inline distT="0" distB="0" distL="0" distR="0" wp14:anchorId="36FA5137" wp14:editId="7D1EF732">
+          <wp:inline distT="0" distB="0" distL="0" distR="0" wp14:anchorId="718449FF" wp14:editId="7B17A26F">
             <wp:extent cx="4587460" cy="1634066"/>
             <wp:effectExtent l="0" t="0" r="0" b="4445"/>
             <wp:docPr id="2" name="Picture 2"/>
@@ -886,10 +1083,25 @@
     </w:p>
     <w:p>
       <w:pPr>
+        <w:rPr>
+          <w:i/>
+          <w:iCs/>
+          <w:color w:val="44546A" w:themeColor="text2"/>
+          <w:sz w:val="18"/>
+          <w:szCs w:val="18"/>
+        </w:rPr>
+      </w:pPr>
+      <w:r>
+        <w:br w:type="page"/>
+      </w:r>
+    </w:p>
+    <w:p>
+      <w:pPr>
         <w:pStyle w:val="Caption"/>
         <w:keepNext/>
       </w:pPr>
       <w:r>
+        <w:lastRenderedPageBreak/>
         <w:t xml:space="preserve">Figure </w:t>
       </w:r>
       <w:fldSimple w:instr=" SEQ Figure \* ARABIC ">
@@ -901,7 +1113,10 @@
         </w:r>
       </w:fldSimple>
       <w:r>
-        <w:t>. Image of 2nd data frame after clean-up process, ‘</w:t>
+        <w:t xml:space="preserve">. </w:t>
+      </w:r>
+      <w:r>
+        <w:t>Image of 2nd data frame after clean-up process, ‘</w:t>
       </w:r>
       <w:proofErr w:type="spellStart"/>
       <w:r>
@@ -909,25 +1124,25 @@
       </w:r>
       <w:proofErr w:type="spellEnd"/>
       <w:r>
-        <w:t>’</w:t>
-      </w:r>
-      <w:r>
-        <w:t>.</w:t>
+        <w:t>’.</w:t>
       </w:r>
     </w:p>
     <w:p>
       <w:pPr>
         <w:pStyle w:val="ListParagraph"/>
-        <w:keepNext/>
         <w:spacing w:line="360" w:lineRule="auto"/>
         <w:ind w:left="360"/>
+        <w:rPr>
+          <w:sz w:val="24"/>
+          <w:szCs w:val="24"/>
+        </w:rPr>
       </w:pPr>
       <w:r>
         <w:rPr>
           <w:noProof/>
         </w:rPr>
         <w:drawing>
-          <wp:inline distT="0" distB="0" distL="0" distR="0" wp14:anchorId="4556D405" wp14:editId="419D6848">
+          <wp:inline distT="0" distB="0" distL="0" distR="0" wp14:anchorId="391977F1" wp14:editId="211B3BC2">
             <wp:extent cx="4334933" cy="1793412"/>
             <wp:effectExtent l="0" t="0" r="0" b="0"/>
             <wp:docPr id="3" name="Picture 3"/>
@@ -971,45 +1186,24 @@
     </w:p>
     <w:p>
       <w:pPr>
+        <w:spacing w:line="360" w:lineRule="auto"/>
+        <w:rPr>
+          <w:sz w:val="24"/>
+          <w:szCs w:val="24"/>
+        </w:rPr>
+      </w:pPr>
+    </w:p>
+    <w:p>
+      <w:pPr>
         <w:pStyle w:val="Caption"/>
         <w:keepNext/>
       </w:pPr>
-    </w:p>
-    <w:p>
-      <w:pPr>
-        <w:pStyle w:val="Caption"/>
-        <w:keepNext/>
-      </w:pPr>
-    </w:p>
-    <w:p>
-      <w:pPr>
-        <w:pStyle w:val="Caption"/>
-        <w:keepNext/>
-      </w:pPr>
-    </w:p>
-    <w:p>
-      <w:pPr>
-        <w:pStyle w:val="Caption"/>
-        <w:keepNext/>
-      </w:pPr>
-    </w:p>
-    <w:p>
-      <w:pPr>
-        <w:pStyle w:val="Caption"/>
-        <w:keepNext/>
-      </w:pPr>
-      <w:r>
-        <w:lastRenderedPageBreak/>
+      <w:r>
         <w:t xml:space="preserve">Figure </w:t>
       </w:r>
-      <w:fldSimple w:instr=" SEQ Figure \* ARABIC ">
-        <w:r>
-          <w:rPr>
-            <w:noProof/>
-          </w:rPr>
-          <w:t>4</w:t>
-        </w:r>
-      </w:fldSimple>
+      <w:r>
+        <w:t>4</w:t>
+      </w:r>
       <w:r>
         <w:t>. Image of final data frame, after merge process, 'bike_share_df</w:t>
       </w:r>
@@ -1076,19 +1270,48 @@
     </w:p>
     <w:p>
       <w:pPr>
-        <w:spacing w:line="360" w:lineRule="auto"/>
         <w:rPr>
           <w:b/>
-          <w:sz w:val="28"/>
-          <w:szCs w:val="28"/>
+          <w:sz w:val="32"/>
+          <w:szCs w:val="32"/>
           <w:u w:val="single"/>
         </w:rPr>
       </w:pPr>
       <w:r>
         <w:rPr>
           <w:b/>
-          <w:sz w:val="28"/>
-          <w:szCs w:val="28"/>
+          <w:sz w:val="32"/>
+          <w:szCs w:val="32"/>
+          <w:u w:val="single"/>
+        </w:rPr>
+        <w:br w:type="page"/>
+      </w:r>
+    </w:p>
+    <w:p>
+      <w:pPr>
+        <w:spacing w:line="360" w:lineRule="auto"/>
+        <w:rPr>
+          <w:b/>
+          <w:sz w:val="32"/>
+          <w:szCs w:val="32"/>
+          <w:u w:val="single"/>
+        </w:rPr>
+      </w:pPr>
+      <w:r>
+        <w:rPr>
+          <w:b/>
+          <w:sz w:val="32"/>
+          <w:szCs w:val="32"/>
+          <w:u w:val="single"/>
+        </w:rPr>
+        <w:lastRenderedPageBreak/>
+        <w:t xml:space="preserve">IV. </w:t>
+      </w:r>
+      <w:r>
+        <w:rPr>
+          <w:b/>
+          <w:sz w:val="32"/>
+          <w:szCs w:val="32"/>
           <w:u w:val="single"/>
         </w:rPr>
         <w:t>Load:</w:t>
@@ -1328,7 +1551,14 @@
           <w:sz w:val="24"/>
           <w:szCs w:val="24"/>
         </w:rPr>
-        <w:t xml:space="preserve">below, from </w:t>
+        <w:t>below, f</w:t>
+      </w:r>
+      <w:r>
+        <w:rPr>
+          <w:sz w:val="24"/>
+          <w:szCs w:val="24"/>
+        </w:rPr>
+        <w:t xml:space="preserve">rom </w:t>
       </w:r>
       <w:r>
         <w:rPr>
@@ -1365,104 +1595,123 @@
         </w:rPr>
         <w:t>n manner</w:t>
       </w:r>
+      <w:r>
+        <w:rPr>
+          <w:sz w:val="24"/>
+          <w:szCs w:val="24"/>
+        </w:rPr>
+        <w:t xml:space="preserve">, </w:t>
+      </w:r>
+      <w:r>
+        <w:rPr>
+          <w:sz w:val="24"/>
+          <w:szCs w:val="24"/>
+        </w:rPr>
+        <w:t xml:space="preserve">the information </w:t>
+      </w:r>
+      <w:r>
+        <w:rPr>
+          <w:sz w:val="24"/>
+          <w:szCs w:val="24"/>
+        </w:rPr>
+        <w:t xml:space="preserve">relevant only </w:t>
+      </w:r>
+      <w:r>
+        <w:rPr>
+          <w:sz w:val="24"/>
+          <w:szCs w:val="24"/>
+        </w:rPr>
+        <w:t xml:space="preserve">for </w:t>
+      </w:r>
+      <w:r>
+        <w:rPr>
+          <w:sz w:val="24"/>
+          <w:szCs w:val="24"/>
+        </w:rPr>
+        <w:t xml:space="preserve">the </w:t>
+      </w:r>
+      <w:r>
+        <w:rPr>
+          <w:sz w:val="24"/>
+          <w:szCs w:val="24"/>
+        </w:rPr>
+        <w:t>“</w:t>
+      </w:r>
+      <w:r>
+        <w:rPr>
+          <w:sz w:val="24"/>
+          <w:szCs w:val="24"/>
+        </w:rPr>
+        <w:t>active</w:t>
+      </w:r>
+      <w:r>
+        <w:rPr>
+          <w:sz w:val="24"/>
+          <w:szCs w:val="24"/>
+        </w:rPr>
+        <w:t>”</w:t>
+      </w:r>
+      <w:r>
+        <w:rPr>
+          <w:sz w:val="24"/>
+          <w:szCs w:val="24"/>
+        </w:rPr>
+        <w:t xml:space="preserve"> stations</w:t>
+      </w:r>
+      <w:r>
+        <w:rPr>
+          <w:sz w:val="24"/>
+          <w:szCs w:val="24"/>
+        </w:rPr>
+        <w:t xml:space="preserve">, which was the purpose of our research study.  </w:t>
+      </w:r>
+    </w:p>
+    <w:p>
+      <w:pPr>
+        <w:pStyle w:val="ListParagraph"/>
+        <w:spacing w:line="360" w:lineRule="auto"/>
+        <w:ind w:left="360"/>
+        <w:rPr>
+          <w:sz w:val="24"/>
+          <w:szCs w:val="24"/>
+        </w:rPr>
+      </w:pPr>
+    </w:p>
+    <w:p>
+      <w:pPr>
+        <w:pStyle w:val="Caption"/>
+        <w:keepNext/>
+      </w:pPr>
+      <w:r>
+        <w:t xml:space="preserve">Figure 5. </w:t>
+      </w:r>
+      <w:r>
+        <w:t>Image of table after running "Select * From bike_share_df2" query.</w:t>
+      </w:r>
+    </w:p>
+    <w:p>
+      <w:pPr>
+        <w:pStyle w:val="ListParagraph"/>
+        <w:spacing w:line="360" w:lineRule="auto"/>
+        <w:ind w:left="360"/>
+        <w:rPr>
+          <w:sz w:val="24"/>
+          <w:szCs w:val="24"/>
+        </w:rPr>
+      </w:pPr>
       <w:bookmarkStart w:id="0" w:name="_GoBack"/>
       <w:bookmarkEnd w:id="0"/>
       <w:r>
         <w:rPr>
-          <w:sz w:val="24"/>
-          <w:szCs w:val="24"/>
-        </w:rPr>
-        <w:t xml:space="preserve">, </w:t>
-      </w:r>
-      <w:r>
-        <w:rPr>
-          <w:sz w:val="24"/>
-          <w:szCs w:val="24"/>
-        </w:rPr>
-        <w:t xml:space="preserve">the information </w:t>
-      </w:r>
-      <w:r>
-        <w:rPr>
-          <w:sz w:val="24"/>
-          <w:szCs w:val="24"/>
-        </w:rPr>
-        <w:t xml:space="preserve">relevant only </w:t>
-      </w:r>
-      <w:r>
-        <w:rPr>
-          <w:sz w:val="24"/>
-          <w:szCs w:val="24"/>
-        </w:rPr>
-        <w:t xml:space="preserve">for </w:t>
-      </w:r>
-      <w:r>
-        <w:rPr>
-          <w:sz w:val="24"/>
-          <w:szCs w:val="24"/>
-        </w:rPr>
-        <w:t xml:space="preserve">the </w:t>
-      </w:r>
-      <w:r>
-        <w:rPr>
-          <w:sz w:val="24"/>
-          <w:szCs w:val="24"/>
-        </w:rPr>
-        <w:t>active stations</w:t>
-      </w:r>
-      <w:r>
-        <w:rPr>
-          <w:sz w:val="24"/>
-          <w:szCs w:val="24"/>
-        </w:rPr>
-        <w:t xml:space="preserve">, which was the purpose of our research study.  </w:t>
-      </w:r>
-    </w:p>
-    <w:p>
-      <w:pPr>
-        <w:pStyle w:val="Caption"/>
-        <w:keepNext/>
-      </w:pPr>
-      <w:r>
-        <w:lastRenderedPageBreak/>
-        <w:t xml:space="preserve">Figure </w:t>
-      </w:r>
-      <w:fldSimple w:instr=" SEQ Figure \* ARABIC ">
-        <w:r>
-          <w:rPr>
-            <w:noProof/>
-          </w:rPr>
-          <w:t>5</w:t>
-        </w:r>
-      </w:fldSimple>
-      <w:r>
-        <w:t>. Image of table after running "Select * From bike_share_df2" query</w:t>
-      </w:r>
-      <w:r>
-        <w:rPr>
           <w:noProof/>
-        </w:rPr>
-        <w:t>.</w:t>
-      </w:r>
-    </w:p>
-    <w:p>
-      <w:pPr>
-        <w:spacing w:line="360" w:lineRule="auto"/>
-        <w:rPr>
-          <w:sz w:val="24"/>
-          <w:szCs w:val="24"/>
-        </w:rPr>
-      </w:pPr>
-      <w:r>
-        <w:rPr>
-          <w:noProof/>
           <w:sz w:val="24"/>
           <w:szCs w:val="24"/>
         </w:rPr>
         <w:drawing>
-          <wp:inline distT="0" distB="0" distL="0" distR="0" wp14:anchorId="0EEC40BD" wp14:editId="613C2D0E">
-            <wp:extent cx="4436533" cy="3062441"/>
+          <wp:inline distT="0" distB="0" distL="0" distR="0" wp14:anchorId="306A65D3" wp14:editId="7CD11362">
+            <wp:extent cx="5537200" cy="3292741"/>
             <wp:effectExtent l="0" t="0" r="0" b="0"/>
-            <wp:docPr id="5" name="Picture 5"/>
+            <wp:docPr id="6" name="Picture 6"/>
             <wp:cNvGraphicFramePr>
               <a:graphicFrameLocks xmlns:a="http://schemas.openxmlformats.org/drawingml/2006/main" noChangeAspect="1"/>
             </wp:cNvGraphicFramePr>
@@ -1470,11 +1719,11 @@
               <a:graphicData uri="http://schemas.openxmlformats.org/drawingml/2006/picture">
                 <pic:pic xmlns:pic="http://schemas.openxmlformats.org/drawingml/2006/picture">
                   <pic:nvPicPr>
-                    <pic:cNvPr id="5" name="Screen Shot 2020-02-14 at 5.46.36 PM.png"/>
+                    <pic:cNvPr id="6" name="Screen Shot 2020-02-15 at 8.42.24 AM.png"/>
                     <pic:cNvPicPr/>
                   </pic:nvPicPr>
                   <pic:blipFill>
-                    <a:blip r:embed="rId8">
+                    <a:blip r:embed="rId9" cstate="print">
                       <a:extLst>
                         <a:ext uri="{28A0092B-C50C-407E-A947-70E740481C1C}">
                           <a14:useLocalDpi xmlns:a14="http://schemas.microsoft.com/office/drawing/2010/main" val="0"/>
@@ -1488,7 +1737,7 @@
                   <pic:spPr>
                     <a:xfrm>
                       <a:off x="0" y="0"/>
-                      <a:ext cx="4529281" cy="3126463"/>
+                      <a:ext cx="5549571" cy="3300098"/>
                     </a:xfrm>
                     <a:prstGeom prst="rect">
                       <a:avLst/>
@@ -1500,6 +1749,18 @@
           </wp:inline>
         </w:drawing>
       </w:r>
+      <w:r>
+        <w:t xml:space="preserve"> </w:t>
+      </w:r>
+    </w:p>
+    <w:p>
+      <w:pPr>
+        <w:spacing w:line="360" w:lineRule="auto"/>
+        <w:rPr>
+          <w:sz w:val="24"/>
+          <w:szCs w:val="24"/>
+        </w:rPr>
+      </w:pPr>
     </w:p>
     <w:p>
       <w:pPr>
@@ -1536,6 +1797,95 @@
 <file path=word/numbering.xml><?xml version="1.0" encoding="utf-8"?>
 <w:numbering xmlns:wpc="http://schemas.microsoft.com/office/word/2010/wordprocessingCanvas" xmlns:cx="http://schemas.microsoft.com/office/drawing/2014/chartex" xmlns:cx1="http://schemas.microsoft.com/office/drawing/2015/9/8/chartex" xmlns:cx2="http://schemas.microsoft.com/office/drawing/2015/10/21/chartex" xmlns:cx3="http://schemas.microsoft.com/office/drawing/2016/5/9/chartex" xmlns:cx4="http://schemas.microsoft.com/office/drawing/2016/5/10/chartex" xmlns:cx5="http://schemas.microsoft.com/office/drawing/2016/5/11/chartex" xmlns:cx6="http://schemas.microsoft.com/office/drawing/2016/5/12/chartex" xmlns:cx7="http://schemas.microsoft.com/office/drawing/2016/5/13/chartex" xmlns:cx8="http://schemas.microsoft.com/office/drawing/2016/5/14/chartex" xmlns:mc="http://schemas.openxmlformats.org/markup-compatibility/2006" xmlns:aink="http://schemas.microsoft.com/office/drawing/2016/ink" xmlns:am3d="http://schemas.microsoft.com/office/drawing/2017/model3d" xmlns:o="urn:schemas-microsoft-com:office:office" xmlns:r="http://schemas.openxmlformats.org/officeDocument/2006/relationships" xmlns:m="http://schemas.openxmlformats.org/officeDocument/2006/math" xmlns:v="urn:schemas-microsoft-com:vml" xmlns:wp14="http://schemas.microsoft.com/office/word/2010/wordprocessingDrawing" xmlns:wp="http://schemas.openxmlformats.org/drawingml/2006/wordprocessingDrawing" xmlns:w10="urn:schemas-microsoft-com:office:word" xmlns:w="http://schemas.openxmlformats.org/wordprocessingml/2006/main" xmlns:w14="http://schemas.microsoft.com/office/word/2010/wordml" xmlns:w15="http://schemas.microsoft.com/office/word/2012/wordml" xmlns:w16cid="http://schemas.microsoft.com/office/word/2016/wordml/cid" xmlns:w16se="http://schemas.microsoft.com/office/word/2015/wordml/symex" xmlns:wpg="http://schemas.microsoft.com/office/word/2010/wordprocessingGroup" xmlns:wpi="http://schemas.microsoft.com/office/word/2010/wordprocessingInk" xmlns:wne="http://schemas.microsoft.com/office/word/2006/wordml" xmlns:wps="http://schemas.microsoft.com/office/word/2010/wordprocessingShape" mc:Ignorable="w14 w15 w16se w16cid wp14">
   <w:abstractNum w:abstractNumId="0" w15:restartNumberingAfterBreak="0">
+    <w:nsid w:val="08A26BFC"/>
+    <w:multiLevelType w:val="hybridMultilevel"/>
+    <w:tmpl w:val="51EA09B4"/>
+    <w:lvl w:ilvl="0" w:tplc="287C802A">
+      <w:start w:val="1"/>
+      <w:numFmt w:val="upperRoman"/>
+      <w:lvlText w:val="%1."/>
+      <w:lvlJc w:val="left"/>
+      <w:pPr>
+        <w:ind w:left="1080" w:hanging="720"/>
+      </w:pPr>
+      <w:rPr>
+        <w:rFonts w:hint="default"/>
+      </w:rPr>
+    </w:lvl>
+    <w:lvl w:ilvl="1" w:tplc="04090019" w:tentative="1">
+      <w:start w:val="1"/>
+      <w:numFmt w:val="lowerLetter"/>
+      <w:lvlText w:val="%2."/>
+      <w:lvlJc w:val="left"/>
+      <w:pPr>
+        <w:ind w:left="1440" w:hanging="360"/>
+      </w:pPr>
+    </w:lvl>
+    <w:lvl w:ilvl="2" w:tplc="0409001B" w:tentative="1">
+      <w:start w:val="1"/>
+      <w:numFmt w:val="lowerRoman"/>
+      <w:lvlText w:val="%3."/>
+      <w:lvlJc w:val="right"/>
+      <w:pPr>
+        <w:ind w:left="2160" w:hanging="180"/>
+      </w:pPr>
+    </w:lvl>
+    <w:lvl w:ilvl="3" w:tplc="0409000F" w:tentative="1">
+      <w:start w:val="1"/>
+      <w:numFmt w:val="decimal"/>
+      <w:lvlText w:val="%4."/>
+      <w:lvlJc w:val="left"/>
+      <w:pPr>
+        <w:ind w:left="2880" w:hanging="360"/>
+      </w:pPr>
+    </w:lvl>
+    <w:lvl w:ilvl="4" w:tplc="04090019" w:tentative="1">
+      <w:start w:val="1"/>
+      <w:numFmt w:val="lowerLetter"/>
+      <w:lvlText w:val="%5."/>
+      <w:lvlJc w:val="left"/>
+      <w:pPr>
+        <w:ind w:left="3600" w:hanging="360"/>
+      </w:pPr>
+    </w:lvl>
+    <w:lvl w:ilvl="5" w:tplc="0409001B" w:tentative="1">
+      <w:start w:val="1"/>
+      <w:numFmt w:val="lowerRoman"/>
+      <w:lvlText w:val="%6."/>
+      <w:lvlJc w:val="right"/>
+      <w:pPr>
+        <w:ind w:left="4320" w:hanging="180"/>
+      </w:pPr>
+    </w:lvl>
+    <w:lvl w:ilvl="6" w:tplc="0409000F" w:tentative="1">
+      <w:start w:val="1"/>
+      <w:numFmt w:val="decimal"/>
+      <w:lvlText w:val="%7."/>
+      <w:lvlJc w:val="left"/>
+      <w:pPr>
+        <w:ind w:left="5040" w:hanging="360"/>
+      </w:pPr>
+    </w:lvl>
+    <w:lvl w:ilvl="7" w:tplc="04090019" w:tentative="1">
+      <w:start w:val="1"/>
+      <w:numFmt w:val="lowerLetter"/>
+      <w:lvlText w:val="%8."/>
+      <w:lvlJc w:val="left"/>
+      <w:pPr>
+        <w:ind w:left="5760" w:hanging="360"/>
+      </w:pPr>
+    </w:lvl>
+    <w:lvl w:ilvl="8" w:tplc="0409001B" w:tentative="1">
+      <w:start w:val="1"/>
+      <w:numFmt w:val="lowerRoman"/>
+      <w:lvlText w:val="%9."/>
+      <w:lvlJc w:val="right"/>
+      <w:pPr>
+        <w:ind w:left="6480" w:hanging="180"/>
+      </w:pPr>
+    </w:lvl>
+  </w:abstractNum>
+  <w:abstractNum w:abstractNumId="1" w15:restartNumberingAfterBreak="0">
     <w:nsid w:val="7D962F0D"/>
     <w:multiLevelType w:val="hybridMultilevel"/>
     <w:tmpl w:val="C0203C8C"/>
@@ -1648,6 +1998,9 @@
     </w:lvl>
   </w:abstractNum>
   <w:num w:numId="1">
+    <w:abstractNumId w:val="1"/>
+  </w:num>
+  <w:num w:numId="2">
     <w:abstractNumId w:val="0"/>
   </w:num>
 </w:numbering>
@@ -1776,6 +2129,7 @@
     <w:lsdException w:name="HTML Sample" w:semiHidden="1" w:unhideWhenUsed="1"/>
     <w:lsdException w:name="HTML Typewriter" w:semiHidden="1" w:unhideWhenUsed="1"/>
     <w:lsdException w:name="HTML Variable" w:semiHidden="1" w:unhideWhenUsed="1"/>
+    <w:lsdException w:name="Normal Table" w:semiHidden="1" w:unhideWhenUsed="1"/>
     <w:lsdException w:name="annotation subject" w:semiHidden="1" w:unhideWhenUsed="1"/>
     <w:lsdException w:name="No List" w:semiHidden="1" w:unhideWhenUsed="1"/>
     <w:lsdException w:name="Outline List 1" w:semiHidden="1" w:unhideWhenUsed="1"/>
@@ -1822,8 +2176,10 @@
     <w:lsdException w:name="Table Subtle 2" w:semiHidden="1" w:unhideWhenUsed="1"/>
     <w:lsdException w:name="Table Web 1" w:semiHidden="1" w:unhideWhenUsed="1"/>
     <w:lsdException w:name="Table Web 2" w:semiHidden="1" w:unhideWhenUsed="1"/>
+    <w:lsdException w:name="Table Web 3" w:semiHidden="1" w:unhideWhenUsed="1"/>
     <w:lsdException w:name="Balloon Text" w:semiHidden="1" w:unhideWhenUsed="1"/>
     <w:lsdException w:name="Table Grid" w:uiPriority="39"/>
+    <w:lsdException w:name="Table Theme" w:semiHidden="1" w:unhideWhenUsed="1"/>
     <w:lsdException w:name="Placeholder Text" w:semiHidden="1"/>
     <w:lsdException w:name="No Spacing" w:uiPriority="1" w:qFormat="1"/>
     <w:lsdException w:name="Light Shading" w:uiPriority="60"/>

</xml_diff>